<commit_message>
look and feel municipios
</commit_message>
<xml_diff>
--- a/PDRMYE/16 GUÍAS DE USUARIO/MUNICIPIOS/Version 1/CARGA DE CFDI.docx
+++ b/PDRMYE/16 GUÍAS DE USUARIO/MUNICIPIOS/Version 1/CARGA DE CFDI.docx
@@ -11,6 +11,8 @@
           <w:lang w:val="es-MX" w:eastAsia="es-MX"/>
         </w:rPr>
       </w:pPr>
+      <w:bookmarkStart w:id="0" w:name="_GoBack"/>
+      <w:bookmarkEnd w:id="0"/>
       <w:r>
         <w:rPr>
           <w:rFonts w:ascii="Arial" w:hAnsi="Arial" w:cs="Arial"/>
@@ -2330,22 +2332,22 @@
           <w:b w:val="0"/>
         </w:rPr>
       </w:pPr>
-      <w:bookmarkStart w:id="0" w:name="_Toc130803582"/>
-      <w:bookmarkStart w:id="1" w:name="_Toc129682578"/>
-      <w:bookmarkStart w:id="2" w:name="_Toc123297018"/>
-      <w:bookmarkStart w:id="3" w:name="_Toc136358743"/>
-      <w:bookmarkStart w:id="4" w:name="_Toc148614810"/>
+      <w:bookmarkStart w:id="1" w:name="_Toc130803582"/>
+      <w:bookmarkStart w:id="2" w:name="_Toc129682578"/>
+      <w:bookmarkStart w:id="3" w:name="_Toc123297018"/>
+      <w:bookmarkStart w:id="4" w:name="_Toc136358743"/>
+      <w:bookmarkStart w:id="5" w:name="_Toc148614810"/>
       <w:r>
         <w:rPr>
           <w:rFonts w:cs="Arial"/>
         </w:rPr>
         <w:t>Objetivo</w:t>
       </w:r>
-      <w:bookmarkEnd w:id="0"/>
       <w:bookmarkEnd w:id="1"/>
       <w:bookmarkEnd w:id="2"/>
       <w:bookmarkEnd w:id="3"/>
       <w:bookmarkEnd w:id="4"/>
+      <w:bookmarkEnd w:id="5"/>
     </w:p>
     <w:p>
       <w:pPr>
@@ -2433,22 +2435,22 @@
           <w:b w:val="0"/>
         </w:rPr>
       </w:pPr>
-      <w:bookmarkStart w:id="5" w:name="_Toc130803583"/>
-      <w:bookmarkStart w:id="6" w:name="_Toc129682579"/>
-      <w:bookmarkStart w:id="7" w:name="_Toc123297019"/>
-      <w:bookmarkStart w:id="8" w:name="_Toc136358744"/>
-      <w:bookmarkStart w:id="9" w:name="_Toc148614811"/>
+      <w:bookmarkStart w:id="6" w:name="_Toc130803583"/>
+      <w:bookmarkStart w:id="7" w:name="_Toc129682579"/>
+      <w:bookmarkStart w:id="8" w:name="_Toc123297019"/>
+      <w:bookmarkStart w:id="9" w:name="_Toc136358744"/>
+      <w:bookmarkStart w:id="10" w:name="_Toc148614811"/>
       <w:r>
         <w:rPr>
           <w:rFonts w:cs="Arial"/>
         </w:rPr>
         <w:t>Alcance</w:t>
       </w:r>
-      <w:bookmarkEnd w:id="5"/>
       <w:bookmarkEnd w:id="6"/>
       <w:bookmarkEnd w:id="7"/>
       <w:bookmarkEnd w:id="8"/>
       <w:bookmarkEnd w:id="9"/>
+      <w:bookmarkEnd w:id="10"/>
       <w:r>
         <w:rPr>
           <w:rFonts w:cs="Arial"/>
@@ -2568,22 +2570,22 @@
           <w:rFonts w:cs="Arial"/>
         </w:rPr>
       </w:pPr>
-      <w:bookmarkStart w:id="10" w:name="_Toc130803584"/>
-      <w:bookmarkStart w:id="11" w:name="_Toc129682580"/>
-      <w:bookmarkStart w:id="12" w:name="_Toc123297020"/>
-      <w:bookmarkStart w:id="13" w:name="_Toc136358745"/>
-      <w:bookmarkStart w:id="14" w:name="_Toc148614812"/>
+      <w:bookmarkStart w:id="11" w:name="_Toc130803584"/>
+      <w:bookmarkStart w:id="12" w:name="_Toc129682580"/>
+      <w:bookmarkStart w:id="13" w:name="_Toc123297020"/>
+      <w:bookmarkStart w:id="14" w:name="_Toc136358745"/>
+      <w:bookmarkStart w:id="15" w:name="_Toc148614812"/>
       <w:r>
         <w:rPr>
           <w:rFonts w:cs="Arial"/>
         </w:rPr>
         <w:t>Usuario</w:t>
       </w:r>
-      <w:bookmarkEnd w:id="10"/>
       <w:bookmarkEnd w:id="11"/>
       <w:bookmarkEnd w:id="12"/>
       <w:bookmarkEnd w:id="13"/>
       <w:bookmarkEnd w:id="14"/>
+      <w:bookmarkEnd w:id="15"/>
     </w:p>
     <w:p>
       <w:pPr>
@@ -2783,7 +2785,7 @@
           <w:szCs w:val="44"/>
         </w:rPr>
       </w:pPr>
-      <w:bookmarkStart w:id="15" w:name="_Toc148614813"/>
+      <w:bookmarkStart w:id="16" w:name="_Toc148614813"/>
       <w:r>
         <w:rPr>
           <w:rFonts w:cs="Arial"/>
@@ -2800,7 +2802,7 @@
         </w:rPr>
         <w:t>CFDI</w:t>
       </w:r>
-      <w:bookmarkEnd w:id="15"/>
+      <w:bookmarkEnd w:id="16"/>
     </w:p>
     <w:p>
       <w:pPr>
@@ -2970,7 +2972,7 @@
           <w:rFonts w:cs="Arial"/>
         </w:rPr>
       </w:pPr>
-      <w:bookmarkStart w:id="16" w:name="_Toc148614814"/>
+      <w:bookmarkStart w:id="17" w:name="_Toc148614814"/>
       <w:r>
         <w:rPr>
           <w:rFonts w:cs="Arial"/>
@@ -2990,7 +2992,7 @@
         </w:rPr>
         <w:t xml:space="preserve"> y Aportaciones</w:t>
       </w:r>
-      <w:bookmarkEnd w:id="16"/>
+      <w:bookmarkEnd w:id="17"/>
     </w:p>
     <w:p/>
     <w:p>
@@ -3395,7 +3397,7 @@
           <w:rFonts w:cs="Arial"/>
         </w:rPr>
       </w:pPr>
-      <w:bookmarkStart w:id="17" w:name="_Toc148614815"/>
+      <w:bookmarkStart w:id="18" w:name="_Toc148614815"/>
       <w:r>
         <w:rPr>
           <w:rFonts w:cs="Arial"/>
@@ -3421,7 +3423,7 @@
         </w:rPr>
         <w:t>CFDI</w:t>
       </w:r>
-      <w:bookmarkEnd w:id="17"/>
+      <w:bookmarkEnd w:id="18"/>
     </w:p>
     <w:p>
       <w:pPr>
@@ -4388,8 +4390,10 @@
         <w:rPr>
           <w:rFonts w:ascii="Arial" w:hAnsi="Arial" w:cs="Arial"/>
           <w:b/>
-          <w:sz w:val="24"/>
-          <w:szCs w:val="24"/>
+          <w:noProof/>
+          <w:sz w:val="24"/>
+          <w:szCs w:val="24"/>
+          <w:lang w:val="es-MX" w:eastAsia="es-MX"/>
         </w:rPr>
         <w:drawing>
           <wp:inline distT="0" distB="0" distL="0" distR="0" wp14:anchorId="6E86B6BA" wp14:editId="3D7D5E94">
@@ -4851,8 +4855,10 @@
       <w:r>
         <w:rPr>
           <w:rFonts w:ascii="Arial" w:hAnsi="Arial" w:cs="Arial"/>
-          <w:sz w:val="24"/>
-          <w:szCs w:val="24"/>
+          <w:noProof/>
+          <w:sz w:val="24"/>
+          <w:szCs w:val="24"/>
+          <w:lang w:val="es-MX" w:eastAsia="es-MX"/>
         </w:rPr>
         <w:drawing>
           <wp:inline distT="0" distB="0" distL="0" distR="0" wp14:anchorId="7677F60E" wp14:editId="4CDBC435">
@@ -5064,8 +5070,10 @@
       <w:r>
         <w:rPr>
           <w:rFonts w:ascii="Arial" w:hAnsi="Arial" w:cs="Arial"/>
-          <w:sz w:val="24"/>
-          <w:szCs w:val="24"/>
+          <w:noProof/>
+          <w:sz w:val="24"/>
+          <w:szCs w:val="24"/>
+          <w:lang w:val="es-MX" w:eastAsia="es-MX"/>
         </w:rPr>
         <w:drawing>
           <wp:inline distT="0" distB="0" distL="0" distR="0" wp14:anchorId="19AE2A9A" wp14:editId="130B836A">
@@ -5301,8 +5309,10 @@
       <w:r>
         <w:rPr>
           <w:rFonts w:ascii="Arial" w:hAnsi="Arial" w:cs="Arial"/>
-          <w:sz w:val="24"/>
-          <w:szCs w:val="24"/>
+          <w:noProof/>
+          <w:sz w:val="24"/>
+          <w:szCs w:val="24"/>
+          <w:lang w:val="es-MX" w:eastAsia="es-MX"/>
         </w:rPr>
         <w:drawing>
           <wp:inline distT="0" distB="0" distL="0" distR="0" wp14:anchorId="2F2DC344" wp14:editId="098EC22F">
@@ -5351,8 +5361,6 @@
           </wp:inline>
         </w:drawing>
       </w:r>
-      <w:bookmarkStart w:id="18" w:name="_GoBack"/>
-      <w:bookmarkEnd w:id="18"/>
     </w:p>
     <w:sectPr>
       <w:headerReference w:type="default" r:id="rId18"/>
@@ -7539,7 +7547,7 @@
 </file>
 
 <file path=customXml/itemProps1.xml><?xml version="1.0" encoding="utf-8"?>
-<ds:datastoreItem xmlns:ds="http://schemas.openxmlformats.org/officeDocument/2006/customXml" ds:itemID="{1C855307-8ABD-496E-9064-52D4056E694F}">
+<ds:datastoreItem xmlns:ds="http://schemas.openxmlformats.org/officeDocument/2006/customXml" ds:itemID="{B0E6C5F4-ACCD-4324-A060-85229F1E62DA}">
   <ds:schemaRefs>
     <ds:schemaRef ds:uri="http://schemas.openxmlformats.org/officeDocument/2006/bibliography"/>
   </ds:schemaRefs>

</xml_diff>